<commit_message>
Word with case diagram
</commit_message>
<xml_diff>
--- a/Memoria.docx
+++ b/Memoria.docx
@@ -11,9 +11,17 @@
           <w:docPartUnique/>
         </w:docPartObj>
       </w:sdtPr>
+      <w:sdtEndPr/>
       <w:sdtContent>
-        <w:p/>
         <w:p>
+          <w:pPr>
+            <w:jc w:val="both"/>
+          </w:pPr>
+        </w:p>
+        <w:p>
+          <w:pPr>
+            <w:jc w:val="both"/>
+          </w:pPr>
           <w:r>
             <w:rPr>
               <w:noProof/>
@@ -94,6 +102,7 @@
                                     <w:color w:val="A5300F" w:themeColor="accent1"/>
                                     <w:sz w:val="72"/>
                                     <w:szCs w:val="72"/>
+                                    <w:lang w:val="en-US"/>
                                   </w:rPr>
                                 </w:pPr>
                                 <w:sdt>
@@ -102,6 +111,7 @@
                                       <w:color w:val="A5300F" w:themeColor="accent1"/>
                                       <w:sz w:val="72"/>
                                       <w:szCs w:val="72"/>
+                                      <w:lang w:val="en-US"/>
                                     </w:rPr>
                                     <w:alias w:val="Título"/>
                                     <w:tag w:val=""/>
@@ -109,12 +119,14 @@
                                     <w:dataBinding w:prefixMappings="xmlns:ns0='http://purl.org/dc/elements/1.1/' xmlns:ns1='http://schemas.openxmlformats.org/package/2006/metadata/core-properties' " w:xpath="/ns1:coreProperties[1]/ns0:title[1]" w:storeItemID="{6C3C8BC8-F283-45AE-878A-BAB7291924A1}"/>
                                     <w:text/>
                                   </w:sdtPr>
+                                  <w:sdtEndPr/>
                                   <w:sdtContent>
                                     <w:r>
                                       <w:rPr>
                                         <w:color w:val="A5300F" w:themeColor="accent1"/>
                                         <w:sz w:val="72"/>
                                         <w:szCs w:val="72"/>
+                                        <w:lang w:val="en-US"/>
                                       </w:rPr>
                                       <w:t>JEOPARDY</w:t>
                                     </w:r>
@@ -136,6 +148,7 @@
                                   <w:dataBinding w:prefixMappings="xmlns:ns0='http://purl.org/dc/elements/1.1/' xmlns:ns1='http://schemas.openxmlformats.org/package/2006/metadata/core-properties' " w:xpath="/ns1:coreProperties[1]/ns0:subject[1]" w:storeItemID="{6C3C8BC8-F283-45AE-878A-BAB7291924A1}"/>
                                   <w:text/>
                                 </w:sdtPr>
+                                <w:sdtEndPr/>
                                 <w:sdtContent>
                                   <w:p>
                                     <w:pPr>
@@ -206,6 +219,7 @@
                                     <w:dataBinding w:prefixMappings="xmlns:ns0='http://purl.org/dc/elements/1.1/' xmlns:ns1='http://schemas.openxmlformats.org/package/2006/metadata/core-properties' " w:xpath="/ns1:coreProperties[1]/ns0:creator[1]" w:storeItemID="{6C3C8BC8-F283-45AE-878A-BAB7291924A1}"/>
                                     <w:text/>
                                   </w:sdtPr>
+                                  <w:sdtEndPr/>
                                   <w:sdtContent>
                                     <w:r>
                                       <w:rPr>
@@ -245,7 +259,7 @@
                     <v:stroke joinstyle="miter"/>
                     <v:path gradientshapeok="t" o:connecttype="rect"/>
                   </v:shapetype>
-                  <v:shape id="Cuadro de texto 131" o:spid="_x0000_s1026" type="#_x0000_t202" style="position:absolute;margin-left:0;margin-top:0;width:369pt;height:529.2pt;z-index:251660288;visibility:visible;mso-wrap-style:square;mso-width-percent:790;mso-height-percent:350;mso-left-percent:77;mso-top-percent:540;mso-wrap-distance-left:14.4pt;mso-wrap-distance-top:0;mso-wrap-distance-right:14.4pt;mso-wrap-distance-bottom:0;mso-position-horizontal-relative:margin;mso-position-vertical-relative:page;mso-width-percent:790;mso-height-percent:350;mso-left-percent:77;mso-top-percent:540;mso-width-relative:margin;mso-height-relative:page;v-text-anchor:top" o:gfxdata="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" filled="f" stroked="f" strokeweight=".5pt">
+                  <v:shape id="Cuadro de texto 131" o:spid="_x0000_s1026" type="#_x0000_t202" style="position:absolute;left:0;text-align:left;margin-left:0;margin-top:0;width:369pt;height:529.2pt;z-index:251660288;visibility:visible;mso-wrap-style:square;mso-width-percent:790;mso-height-percent:350;mso-left-percent:77;mso-top-percent:540;mso-wrap-distance-left:14.4pt;mso-wrap-distance-top:0;mso-wrap-distance-right:14.4pt;mso-wrap-distance-bottom:0;mso-position-horizontal-relative:margin;mso-position-vertical-relative:page;mso-width-percent:790;mso-height-percent:350;mso-left-percent:77;mso-top-percent:540;mso-width-relative:margin;mso-height-relative:page;v-text-anchor:top" o:gfxdata="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" filled="f" stroked="f" strokeweight=".5pt">
                     <v:textbox style="mso-fit-shape-to-text:t" inset="0,0,0,0">
                       <w:txbxContent>
                         <w:p>
@@ -256,6 +270,7 @@
                               <w:color w:val="A5300F" w:themeColor="accent1"/>
                               <w:sz w:val="72"/>
                               <w:szCs w:val="72"/>
+                              <w:lang w:val="en-US"/>
                             </w:rPr>
                           </w:pPr>
                           <w:sdt>
@@ -264,6 +279,7 @@
                                 <w:color w:val="A5300F" w:themeColor="accent1"/>
                                 <w:sz w:val="72"/>
                                 <w:szCs w:val="72"/>
+                                <w:lang w:val="en-US"/>
                               </w:rPr>
                               <w:alias w:val="Título"/>
                               <w:tag w:val=""/>
@@ -271,12 +287,14 @@
                               <w:dataBinding w:prefixMappings="xmlns:ns0='http://purl.org/dc/elements/1.1/' xmlns:ns1='http://schemas.openxmlformats.org/package/2006/metadata/core-properties' " w:xpath="/ns1:coreProperties[1]/ns0:title[1]" w:storeItemID="{6C3C8BC8-F283-45AE-878A-BAB7291924A1}"/>
                               <w:text/>
                             </w:sdtPr>
+                            <w:sdtEndPr/>
                             <w:sdtContent>
                               <w:r>
                                 <w:rPr>
                                   <w:color w:val="A5300F" w:themeColor="accent1"/>
                                   <w:sz w:val="72"/>
                                   <w:szCs w:val="72"/>
+                                  <w:lang w:val="en-US"/>
                                 </w:rPr>
                                 <w:t>JEOPARDY</w:t>
                               </w:r>
@@ -298,6 +316,7 @@
                             <w:dataBinding w:prefixMappings="xmlns:ns0='http://purl.org/dc/elements/1.1/' xmlns:ns1='http://schemas.openxmlformats.org/package/2006/metadata/core-properties' " w:xpath="/ns1:coreProperties[1]/ns0:subject[1]" w:storeItemID="{6C3C8BC8-F283-45AE-878A-BAB7291924A1}"/>
                             <w:text/>
                           </w:sdtPr>
+                          <w:sdtEndPr/>
                           <w:sdtContent>
                             <w:p>
                               <w:pPr>
@@ -368,6 +387,7 @@
                               <w:dataBinding w:prefixMappings="xmlns:ns0='http://purl.org/dc/elements/1.1/' xmlns:ns1='http://schemas.openxmlformats.org/package/2006/metadata/core-properties' " w:xpath="/ns1:coreProperties[1]/ns0:creator[1]" w:storeItemID="{6C3C8BC8-F283-45AE-878A-BAB7291924A1}"/>
                               <w:text/>
                             </w:sdtPr>
+                            <w:sdtEndPr/>
                             <w:sdtContent>
                               <w:r>
                                 <w:rPr>
@@ -474,6 +494,7 @@
                                     <w:calendar w:val="gregorian"/>
                                   </w:date>
                                 </w:sdtPr>
+                                <w:sdtEndPr/>
                                 <w:sdtContent>
                                   <w:p>
                                     <w:pPr>
@@ -518,7 +539,7 @@
               </mc:Choice>
               <mc:Fallback>
                 <w:pict>
-                  <v:rect id="Rectángulo 132" o:spid="_x0000_s1027" style="position:absolute;margin-left:-4.4pt;margin-top:0;width:46.8pt;height:77.75pt;z-index:251659264;visibility:visible;mso-wrap-style:square;mso-width-percent:76;mso-height-percent:98;mso-top-percent:23;mso-wrap-distance-left:9pt;mso-wrap-distance-top:0;mso-wrap-distance-right:9pt;mso-wrap-distance-bottom:0;mso-position-horizontal:right;mso-position-horizontal-relative:margin;mso-position-vertical-relative:page;mso-width-percent:76;mso-height-percent:98;mso-top-percent:23;mso-width-relative:page;mso-height-relative:page;v-text-anchor:bottom" o:gfxdata="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" fillcolor="#a5300f [3204]" stroked="f" strokeweight="1pt">
+                  <v:rect id="Rectángulo 132" o:spid="_x0000_s1027" style="position:absolute;left:0;text-align:left;margin-left:-4.4pt;margin-top:0;width:46.8pt;height:77.75pt;z-index:251659264;visibility:visible;mso-wrap-style:square;mso-width-percent:76;mso-height-percent:98;mso-top-percent:23;mso-wrap-distance-left:9pt;mso-wrap-distance-top:0;mso-wrap-distance-right:9pt;mso-wrap-distance-bottom:0;mso-position-horizontal:right;mso-position-horizontal-relative:margin;mso-position-vertical-relative:page;mso-width-percent:76;mso-height-percent:98;mso-top-percent:23;mso-width-relative:page;mso-height-relative:page;v-text-anchor:bottom" o:gfxdata="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" fillcolor="#a5300f [3204]" stroked="f" strokeweight="1pt">
                     <o:lock v:ext="edit" aspectratio="t"/>
                     <v:textbox inset="3.6pt,,3.6pt">
                       <w:txbxContent>
@@ -540,6 +561,7 @@
                               <w:calendar w:val="gregorian"/>
                             </w:date>
                           </w:sdtPr>
+                          <w:sdtEndPr/>
                           <w:sdtContent>
                             <w:p>
                               <w:pPr>
@@ -578,6 +600,13 @@
     </w:sdt>
     <w:sdt>
       <w:sdtPr>
+        <w:rPr>
+          <w:caps w:val="0"/>
+          <w:color w:val="auto"/>
+          <w:spacing w:val="0"/>
+          <w:sz w:val="20"/>
+          <w:szCs w:val="20"/>
+        </w:rPr>
         <w:id w:val="-120228464"/>
         <w:docPartObj>
           <w:docPartGallery w:val="Table of Contents"/>
@@ -588,23 +617,25 @@
         <w:rPr>
           <w:b/>
           <w:bCs/>
-          <w:caps w:val="0"/>
-          <w:color w:val="auto"/>
-          <w:spacing w:val="0"/>
-          <w:sz w:val="20"/>
-          <w:szCs w:val="20"/>
         </w:rPr>
       </w:sdtEndPr>
       <w:sdtContent>
         <w:p>
           <w:pPr>
             <w:pStyle w:val="TtuloTDC"/>
+            <w:jc w:val="both"/>
           </w:pPr>
           <w:r>
-            <w:t>Contenido</w:t>
+            <w:t>INDEX</w:t>
           </w:r>
         </w:p>
         <w:p>
+          <w:pPr>
+            <w:jc w:val="both"/>
+            <w:rPr>
+              <w:lang w:val="es-ES"/>
+            </w:rPr>
+          </w:pPr>
           <w:r>
             <w:rPr>
               <w:b/>
@@ -616,6 +647,7 @@
             <w:rPr>
               <w:b/>
               <w:bCs/>
+              <w:lang w:val="es-ES"/>
             </w:rPr>
             <w:instrText xml:space="preserve"> TOC \o "1-3" \h \z \u </w:instrText>
           </w:r>
@@ -629,6 +661,7 @@
           <w:r>
             <w:rPr>
               <w:noProof/>
+              <w:lang w:val="es-ES"/>
             </w:rPr>
             <w:t>No se encontraron entradas de tabla de contenido.</w:t>
           </w:r>
@@ -643,16 +676,1544 @@
       </w:sdtContent>
     </w:sdt>
     <w:p>
+      <w:pPr>
+        <w:jc w:val="both"/>
+        <w:rPr>
+          <w:lang w:val="es-ES"/>
+        </w:rPr>
+      </w:pPr>
       <w:r>
+        <w:rPr>
+          <w:lang w:val="es-ES"/>
+        </w:rPr>
         <w:br w:type="page"/>
       </w:r>
     </w:p>
     <w:p>
       <w:pPr>
+        <w:pStyle w:val="Ttulo1"/>
         <w:jc w:val="both"/>
       </w:pPr>
+      <w:r>
+        <w:lastRenderedPageBreak/>
+        <w:t>Case Diagram</w:t>
+      </w:r>
+    </w:p>
+    <w:p>
+      <w:pPr>
+        <w:pStyle w:val="Ttulo2"/>
+      </w:pPr>
       <w:bookmarkStart w:id="0" w:name="_GoBack"/>
-      <w:bookmarkEnd w:id="0"/>
+    </w:p>
+    <w:tbl>
+      <w:tblPr>
+        <w:tblStyle w:val="Tablaconcuadrcula"/>
+        <w:tblW w:w="0" w:type="auto"/>
+        <w:tblLook w:val="04A0" w:firstRow="1" w:lastRow="0" w:firstColumn="1" w:lastColumn="0" w:noHBand="0" w:noVBand="1"/>
+      </w:tblPr>
+      <w:tblGrid>
+        <w:gridCol w:w="3247"/>
+        <w:gridCol w:w="717"/>
+        <w:gridCol w:w="5778"/>
+      </w:tblGrid>
+      <w:tr>
+        <w:tc>
+          <w:tcPr>
+            <w:tcW w:w="3247" w:type="dxa"/>
+          </w:tcPr>
+          <w:bookmarkEnd w:id="0"/>
+          <w:p>
+            <w:pPr>
+              <w:jc w:val="both"/>
+              <w:rPr>
+                <w:b/>
+              </w:rPr>
+            </w:pPr>
+            <w:r>
+              <w:rPr>
+                <w:b/>
+              </w:rPr>
+              <w:t>RF – 01</w:t>
+            </w:r>
+          </w:p>
+        </w:tc>
+        <w:tc>
+          <w:tcPr>
+            <w:tcW w:w="6495" w:type="dxa"/>
+            <w:gridSpan w:val="2"/>
+          </w:tcPr>
+          <w:p>
+            <w:pPr>
+              <w:jc w:val="both"/>
+            </w:pPr>
+            <w:r>
+              <w:t>Choose Question</w:t>
+            </w:r>
+          </w:p>
+        </w:tc>
+      </w:tr>
+      <w:tr>
+        <w:tc>
+          <w:tcPr>
+            <w:tcW w:w="3247" w:type="dxa"/>
+          </w:tcPr>
+          <w:p>
+            <w:pPr>
+              <w:jc w:val="both"/>
+              <w:rPr>
+                <w:b/>
+              </w:rPr>
+            </w:pPr>
+            <w:r>
+              <w:rPr>
+                <w:b/>
+              </w:rPr>
+              <w:t>Associated Requirements</w:t>
+            </w:r>
+          </w:p>
+          <w:p>
+            <w:pPr>
+              <w:jc w:val="both"/>
+              <w:rPr>
+                <w:b/>
+              </w:rPr>
+            </w:pPr>
+          </w:p>
+        </w:tc>
+        <w:tc>
+          <w:tcPr>
+            <w:tcW w:w="6495" w:type="dxa"/>
+            <w:gridSpan w:val="2"/>
+          </w:tcPr>
+          <w:p>
+            <w:pPr>
+              <w:jc w:val="both"/>
+            </w:pPr>
+            <w:r>
+              <w:t xml:space="preserve">RF – 02 </w:t>
+            </w:r>
+            <w:r>
+              <w:t>Login</w:t>
+            </w:r>
+          </w:p>
+        </w:tc>
+      </w:tr>
+      <w:tr>
+        <w:tc>
+          <w:tcPr>
+            <w:tcW w:w="3247" w:type="dxa"/>
+          </w:tcPr>
+          <w:p>
+            <w:pPr>
+              <w:jc w:val="both"/>
+              <w:rPr>
+                <w:b/>
+              </w:rPr>
+            </w:pPr>
+            <w:r>
+              <w:rPr>
+                <w:b/>
+              </w:rPr>
+              <w:t>Description</w:t>
+            </w:r>
+          </w:p>
+        </w:tc>
+        <w:tc>
+          <w:tcPr>
+            <w:tcW w:w="6495" w:type="dxa"/>
+            <w:gridSpan w:val="2"/>
+          </w:tcPr>
+          <w:p>
+            <w:pPr>
+              <w:jc w:val="both"/>
+            </w:pPr>
+            <w:r>
+              <w:t>The objective player clicks on a money block to show a question</w:t>
+            </w:r>
+            <w:r>
+              <w:t xml:space="preserve"> and answer it</w:t>
+            </w:r>
+          </w:p>
+        </w:tc>
+      </w:tr>
+      <w:tr>
+        <w:tc>
+          <w:tcPr>
+            <w:tcW w:w="3247" w:type="dxa"/>
+          </w:tcPr>
+          <w:p>
+            <w:pPr>
+              <w:jc w:val="both"/>
+              <w:rPr>
+                <w:b/>
+              </w:rPr>
+            </w:pPr>
+            <w:r>
+              <w:rPr>
+                <w:b/>
+              </w:rPr>
+              <w:t>Actors involved</w:t>
+            </w:r>
+          </w:p>
+        </w:tc>
+        <w:tc>
+          <w:tcPr>
+            <w:tcW w:w="6495" w:type="dxa"/>
+            <w:gridSpan w:val="2"/>
+          </w:tcPr>
+          <w:p>
+            <w:pPr>
+              <w:jc w:val="both"/>
+            </w:pPr>
+            <w:r>
+              <w:t>Player</w:t>
+            </w:r>
+          </w:p>
+        </w:tc>
+      </w:tr>
+      <w:tr>
+        <w:tc>
+          <w:tcPr>
+            <w:tcW w:w="3247" w:type="dxa"/>
+          </w:tcPr>
+          <w:p>
+            <w:pPr>
+              <w:jc w:val="both"/>
+              <w:rPr>
+                <w:b/>
+              </w:rPr>
+            </w:pPr>
+            <w:r>
+              <w:rPr>
+                <w:b/>
+              </w:rPr>
+              <w:t>Precondition</w:t>
+            </w:r>
+          </w:p>
+        </w:tc>
+        <w:tc>
+          <w:tcPr>
+            <w:tcW w:w="6495" w:type="dxa"/>
+            <w:gridSpan w:val="2"/>
+          </w:tcPr>
+          <w:p>
+            <w:pPr>
+              <w:jc w:val="both"/>
+            </w:pPr>
+            <w:r>
+              <w:t>The player is logged</w:t>
+            </w:r>
+          </w:p>
+        </w:tc>
+      </w:tr>
+      <w:tr>
+        <w:tc>
+          <w:tcPr>
+            <w:tcW w:w="3247" w:type="dxa"/>
+            <w:vMerge w:val="restart"/>
+          </w:tcPr>
+          <w:p>
+            <w:pPr>
+              <w:jc w:val="both"/>
+              <w:rPr>
+                <w:b/>
+              </w:rPr>
+            </w:pPr>
+            <w:r>
+              <w:rPr>
+                <w:b/>
+              </w:rPr>
+              <w:t>Normal sequence</w:t>
+            </w:r>
+          </w:p>
+        </w:tc>
+        <w:tc>
+          <w:tcPr>
+            <w:tcW w:w="717" w:type="dxa"/>
+          </w:tcPr>
+          <w:p>
+            <w:pPr>
+              <w:jc w:val="both"/>
+              <w:rPr>
+                <w:b/>
+              </w:rPr>
+            </w:pPr>
+            <w:r>
+              <w:rPr>
+                <w:b/>
+              </w:rPr>
+              <w:t>Step</w:t>
+            </w:r>
+          </w:p>
+        </w:tc>
+        <w:tc>
+          <w:tcPr>
+            <w:tcW w:w="5778" w:type="dxa"/>
+          </w:tcPr>
+          <w:p>
+            <w:pPr>
+              <w:jc w:val="both"/>
+              <w:rPr>
+                <w:b/>
+              </w:rPr>
+            </w:pPr>
+            <w:r>
+              <w:rPr>
+                <w:b/>
+              </w:rPr>
+              <w:t>Action</w:t>
+            </w:r>
+          </w:p>
+        </w:tc>
+      </w:tr>
+      <w:tr>
+        <w:tc>
+          <w:tcPr>
+            <w:tcW w:w="3247" w:type="dxa"/>
+            <w:vMerge/>
+          </w:tcPr>
+          <w:p>
+            <w:pPr>
+              <w:jc w:val="both"/>
+            </w:pPr>
+          </w:p>
+        </w:tc>
+        <w:tc>
+          <w:tcPr>
+            <w:tcW w:w="717" w:type="dxa"/>
+          </w:tcPr>
+          <w:p>
+            <w:pPr>
+              <w:jc w:val="center"/>
+            </w:pPr>
+            <w:r>
+              <w:t>1</w:t>
+            </w:r>
+          </w:p>
+        </w:tc>
+        <w:tc>
+          <w:tcPr>
+            <w:tcW w:w="5778" w:type="dxa"/>
+          </w:tcPr>
+          <w:p>
+            <w:pPr>
+              <w:jc w:val="both"/>
+            </w:pPr>
+            <w:r>
+              <w:t>Choose topic</w:t>
+            </w:r>
+          </w:p>
+        </w:tc>
+      </w:tr>
+      <w:tr>
+        <w:tc>
+          <w:tcPr>
+            <w:tcW w:w="3247" w:type="dxa"/>
+            <w:vMerge/>
+          </w:tcPr>
+          <w:p>
+            <w:pPr>
+              <w:jc w:val="both"/>
+            </w:pPr>
+          </w:p>
+        </w:tc>
+        <w:tc>
+          <w:tcPr>
+            <w:tcW w:w="717" w:type="dxa"/>
+          </w:tcPr>
+          <w:p>
+            <w:pPr>
+              <w:jc w:val="center"/>
+            </w:pPr>
+            <w:r>
+              <w:t>2</w:t>
+            </w:r>
+          </w:p>
+        </w:tc>
+        <w:tc>
+          <w:tcPr>
+            <w:tcW w:w="5778" w:type="dxa"/>
+          </w:tcPr>
+          <w:p>
+            <w:pPr>
+              <w:jc w:val="both"/>
+            </w:pPr>
+            <w:r>
+              <w:t>Choose quantity</w:t>
+            </w:r>
+          </w:p>
+        </w:tc>
+      </w:tr>
+      <w:tr>
+        <w:tc>
+          <w:tcPr>
+            <w:tcW w:w="3247" w:type="dxa"/>
+            <w:vMerge/>
+          </w:tcPr>
+          <w:p>
+            <w:pPr>
+              <w:jc w:val="both"/>
+            </w:pPr>
+          </w:p>
+        </w:tc>
+        <w:tc>
+          <w:tcPr>
+            <w:tcW w:w="717" w:type="dxa"/>
+          </w:tcPr>
+          <w:p>
+            <w:pPr>
+              <w:jc w:val="center"/>
+            </w:pPr>
+            <w:r>
+              <w:t>3</w:t>
+            </w:r>
+          </w:p>
+        </w:tc>
+        <w:tc>
+          <w:tcPr>
+            <w:tcW w:w="5778" w:type="dxa"/>
+          </w:tcPr>
+          <w:p>
+            <w:pPr>
+              <w:jc w:val="both"/>
+            </w:pPr>
+            <w:r>
+              <w:t>Answer Question (RF - 03)</w:t>
+            </w:r>
+          </w:p>
+        </w:tc>
+      </w:tr>
+      <w:tr>
+        <w:tc>
+          <w:tcPr>
+            <w:tcW w:w="3247" w:type="dxa"/>
+          </w:tcPr>
+          <w:p>
+            <w:pPr>
+              <w:jc w:val="both"/>
+              <w:rPr>
+                <w:b/>
+              </w:rPr>
+            </w:pPr>
+            <w:r>
+              <w:rPr>
+                <w:b/>
+              </w:rPr>
+              <w:t>Post condition</w:t>
+            </w:r>
+          </w:p>
+        </w:tc>
+        <w:tc>
+          <w:tcPr>
+            <w:tcW w:w="6495" w:type="dxa"/>
+            <w:gridSpan w:val="2"/>
+          </w:tcPr>
+          <w:p>
+            <w:pPr>
+              <w:jc w:val="both"/>
+            </w:pPr>
+            <w:r>
+              <w:t xml:space="preserve">The player </w:t>
+            </w:r>
+            <w:r>
+              <w:t>answers the question</w:t>
+            </w:r>
+          </w:p>
+        </w:tc>
+      </w:tr>
+      <w:tr>
+        <w:tc>
+          <w:tcPr>
+            <w:tcW w:w="3247" w:type="dxa"/>
+            <w:vMerge w:val="restart"/>
+          </w:tcPr>
+          <w:p>
+            <w:pPr>
+              <w:jc w:val="both"/>
+              <w:rPr>
+                <w:b/>
+              </w:rPr>
+            </w:pPr>
+            <w:r>
+              <w:rPr>
+                <w:b/>
+              </w:rPr>
+              <w:t>Exceptions</w:t>
+            </w:r>
+          </w:p>
+        </w:tc>
+        <w:tc>
+          <w:tcPr>
+            <w:tcW w:w="717" w:type="dxa"/>
+          </w:tcPr>
+          <w:p>
+            <w:pPr>
+              <w:jc w:val="both"/>
+              <w:rPr>
+                <w:b/>
+              </w:rPr>
+            </w:pPr>
+            <w:r>
+              <w:rPr>
+                <w:b/>
+              </w:rPr>
+              <w:t>Step</w:t>
+            </w:r>
+          </w:p>
+        </w:tc>
+        <w:tc>
+          <w:tcPr>
+            <w:tcW w:w="5778" w:type="dxa"/>
+          </w:tcPr>
+          <w:p>
+            <w:pPr>
+              <w:jc w:val="both"/>
+              <w:rPr>
+                <w:b/>
+              </w:rPr>
+            </w:pPr>
+            <w:r>
+              <w:rPr>
+                <w:b/>
+              </w:rPr>
+              <w:t>Action</w:t>
+            </w:r>
+          </w:p>
+        </w:tc>
+      </w:tr>
+      <w:tr>
+        <w:tc>
+          <w:tcPr>
+            <w:tcW w:w="3247" w:type="dxa"/>
+            <w:vMerge/>
+          </w:tcPr>
+          <w:p>
+            <w:pPr>
+              <w:jc w:val="both"/>
+            </w:pPr>
+          </w:p>
+        </w:tc>
+        <w:tc>
+          <w:tcPr>
+            <w:tcW w:w="717" w:type="dxa"/>
+          </w:tcPr>
+          <w:p>
+            <w:pPr>
+              <w:jc w:val="center"/>
+            </w:pPr>
+            <w:r>
+              <w:t>1</w:t>
+            </w:r>
+          </w:p>
+        </w:tc>
+        <w:tc>
+          <w:tcPr>
+            <w:tcW w:w="5778" w:type="dxa"/>
+          </w:tcPr>
+          <w:p>
+            <w:pPr>
+              <w:jc w:val="both"/>
+            </w:pPr>
+          </w:p>
+        </w:tc>
+      </w:tr>
+    </w:tbl>
+    <w:p>
+      <w:pPr>
+        <w:jc w:val="both"/>
+      </w:pPr>
+    </w:p>
+    <w:tbl>
+      <w:tblPr>
+        <w:tblStyle w:val="Tablaconcuadrcula"/>
+        <w:tblW w:w="0" w:type="auto"/>
+        <w:tblLook w:val="04A0" w:firstRow="1" w:lastRow="0" w:firstColumn="1" w:lastColumn="0" w:noHBand="0" w:noVBand="1"/>
+      </w:tblPr>
+      <w:tblGrid>
+        <w:gridCol w:w="3247"/>
+        <w:gridCol w:w="717"/>
+        <w:gridCol w:w="5778"/>
+      </w:tblGrid>
+      <w:tr>
+        <w:tc>
+          <w:tcPr>
+            <w:tcW w:w="3247" w:type="dxa"/>
+          </w:tcPr>
+          <w:p>
+            <w:pPr>
+              <w:jc w:val="both"/>
+              <w:rPr>
+                <w:b/>
+              </w:rPr>
+            </w:pPr>
+            <w:r>
+              <w:rPr>
+                <w:b/>
+              </w:rPr>
+              <w:t>RF – 0</w:t>
+            </w:r>
+            <w:r>
+              <w:rPr>
+                <w:b/>
+              </w:rPr>
+              <w:t>2</w:t>
+            </w:r>
+          </w:p>
+        </w:tc>
+        <w:tc>
+          <w:tcPr>
+            <w:tcW w:w="6495" w:type="dxa"/>
+            <w:gridSpan w:val="2"/>
+          </w:tcPr>
+          <w:p>
+            <w:pPr>
+              <w:jc w:val="both"/>
+            </w:pPr>
+            <w:r>
+              <w:t>Login</w:t>
+            </w:r>
+          </w:p>
+        </w:tc>
+      </w:tr>
+      <w:tr>
+        <w:tc>
+          <w:tcPr>
+            <w:tcW w:w="3247" w:type="dxa"/>
+          </w:tcPr>
+          <w:p>
+            <w:pPr>
+              <w:jc w:val="both"/>
+              <w:rPr>
+                <w:b/>
+              </w:rPr>
+            </w:pPr>
+            <w:r>
+              <w:rPr>
+                <w:b/>
+              </w:rPr>
+              <w:t>Associated Requirements</w:t>
+            </w:r>
+          </w:p>
+          <w:p>
+            <w:pPr>
+              <w:jc w:val="both"/>
+              <w:rPr>
+                <w:b/>
+              </w:rPr>
+            </w:pPr>
+          </w:p>
+        </w:tc>
+        <w:tc>
+          <w:tcPr>
+            <w:tcW w:w="6495" w:type="dxa"/>
+            <w:gridSpan w:val="2"/>
+          </w:tcPr>
+          <w:p>
+            <w:pPr>
+              <w:jc w:val="both"/>
+            </w:pPr>
+            <w:r>
+              <w:t>None</w:t>
+            </w:r>
+          </w:p>
+        </w:tc>
+      </w:tr>
+      <w:tr>
+        <w:tc>
+          <w:tcPr>
+            <w:tcW w:w="3247" w:type="dxa"/>
+          </w:tcPr>
+          <w:p>
+            <w:pPr>
+              <w:jc w:val="both"/>
+              <w:rPr>
+                <w:b/>
+              </w:rPr>
+            </w:pPr>
+            <w:r>
+              <w:rPr>
+                <w:b/>
+              </w:rPr>
+              <w:t>Description</w:t>
+            </w:r>
+          </w:p>
+        </w:tc>
+        <w:tc>
+          <w:tcPr>
+            <w:tcW w:w="6495" w:type="dxa"/>
+            <w:gridSpan w:val="2"/>
+          </w:tcPr>
+          <w:p>
+            <w:pPr>
+              <w:jc w:val="both"/>
+            </w:pPr>
+            <w:r>
+              <w:t>Introduce player name</w:t>
+            </w:r>
+          </w:p>
+        </w:tc>
+      </w:tr>
+      <w:tr>
+        <w:tc>
+          <w:tcPr>
+            <w:tcW w:w="3247" w:type="dxa"/>
+          </w:tcPr>
+          <w:p>
+            <w:pPr>
+              <w:jc w:val="both"/>
+              <w:rPr>
+                <w:b/>
+              </w:rPr>
+            </w:pPr>
+            <w:r>
+              <w:rPr>
+                <w:b/>
+              </w:rPr>
+              <w:t>Actors involved</w:t>
+            </w:r>
+          </w:p>
+        </w:tc>
+        <w:tc>
+          <w:tcPr>
+            <w:tcW w:w="6495" w:type="dxa"/>
+            <w:gridSpan w:val="2"/>
+          </w:tcPr>
+          <w:p>
+            <w:pPr>
+              <w:jc w:val="both"/>
+            </w:pPr>
+            <w:r>
+              <w:t>Player</w:t>
+            </w:r>
+          </w:p>
+        </w:tc>
+      </w:tr>
+      <w:tr>
+        <w:tc>
+          <w:tcPr>
+            <w:tcW w:w="3247" w:type="dxa"/>
+          </w:tcPr>
+          <w:p>
+            <w:pPr>
+              <w:jc w:val="both"/>
+              <w:rPr>
+                <w:b/>
+              </w:rPr>
+            </w:pPr>
+            <w:r>
+              <w:rPr>
+                <w:b/>
+              </w:rPr>
+              <w:t>Precondition</w:t>
+            </w:r>
+          </w:p>
+        </w:tc>
+        <w:tc>
+          <w:tcPr>
+            <w:tcW w:w="6495" w:type="dxa"/>
+            <w:gridSpan w:val="2"/>
+          </w:tcPr>
+          <w:p>
+            <w:pPr>
+              <w:jc w:val="both"/>
+            </w:pPr>
+            <w:r>
+              <w:t>Have the application opened</w:t>
+            </w:r>
+          </w:p>
+        </w:tc>
+      </w:tr>
+      <w:tr>
+        <w:tc>
+          <w:tcPr>
+            <w:tcW w:w="3247" w:type="dxa"/>
+            <w:vMerge w:val="restart"/>
+          </w:tcPr>
+          <w:p>
+            <w:pPr>
+              <w:jc w:val="both"/>
+              <w:rPr>
+                <w:b/>
+              </w:rPr>
+            </w:pPr>
+            <w:r>
+              <w:rPr>
+                <w:b/>
+              </w:rPr>
+              <w:t>Normal sequence</w:t>
+            </w:r>
+          </w:p>
+        </w:tc>
+        <w:tc>
+          <w:tcPr>
+            <w:tcW w:w="717" w:type="dxa"/>
+          </w:tcPr>
+          <w:p>
+            <w:pPr>
+              <w:jc w:val="both"/>
+              <w:rPr>
+                <w:b/>
+              </w:rPr>
+            </w:pPr>
+            <w:r>
+              <w:rPr>
+                <w:b/>
+              </w:rPr>
+              <w:t>Step</w:t>
+            </w:r>
+          </w:p>
+        </w:tc>
+        <w:tc>
+          <w:tcPr>
+            <w:tcW w:w="5778" w:type="dxa"/>
+          </w:tcPr>
+          <w:p>
+            <w:pPr>
+              <w:jc w:val="both"/>
+              <w:rPr>
+                <w:b/>
+              </w:rPr>
+            </w:pPr>
+            <w:r>
+              <w:rPr>
+                <w:b/>
+              </w:rPr>
+              <w:t>Normal sequence</w:t>
+            </w:r>
+          </w:p>
+        </w:tc>
+      </w:tr>
+      <w:tr>
+        <w:tc>
+          <w:tcPr>
+            <w:tcW w:w="3247" w:type="dxa"/>
+            <w:vMerge/>
+          </w:tcPr>
+          <w:p>
+            <w:pPr>
+              <w:jc w:val="both"/>
+            </w:pPr>
+          </w:p>
+        </w:tc>
+        <w:tc>
+          <w:tcPr>
+            <w:tcW w:w="717" w:type="dxa"/>
+          </w:tcPr>
+          <w:p>
+            <w:pPr>
+              <w:jc w:val="center"/>
+            </w:pPr>
+            <w:r>
+              <w:t>1</w:t>
+            </w:r>
+          </w:p>
+        </w:tc>
+        <w:tc>
+          <w:tcPr>
+            <w:tcW w:w="5778" w:type="dxa"/>
+          </w:tcPr>
+          <w:p>
+            <w:pPr>
+              <w:jc w:val="both"/>
+            </w:pPr>
+          </w:p>
+        </w:tc>
+      </w:tr>
+      <w:tr>
+        <w:tc>
+          <w:tcPr>
+            <w:tcW w:w="3247" w:type="dxa"/>
+          </w:tcPr>
+          <w:p>
+            <w:pPr>
+              <w:jc w:val="both"/>
+              <w:rPr>
+                <w:b/>
+              </w:rPr>
+            </w:pPr>
+            <w:r>
+              <w:rPr>
+                <w:b/>
+              </w:rPr>
+              <w:t>Post condition</w:t>
+            </w:r>
+          </w:p>
+        </w:tc>
+        <w:tc>
+          <w:tcPr>
+            <w:tcW w:w="6495" w:type="dxa"/>
+            <w:gridSpan w:val="2"/>
+          </w:tcPr>
+          <w:p>
+            <w:pPr>
+              <w:jc w:val="both"/>
+            </w:pPr>
+            <w:r>
+              <w:t>The player already answers the question</w:t>
+            </w:r>
+          </w:p>
+        </w:tc>
+      </w:tr>
+      <w:tr>
+        <w:tc>
+          <w:tcPr>
+            <w:tcW w:w="3247" w:type="dxa"/>
+            <w:vMerge w:val="restart"/>
+          </w:tcPr>
+          <w:p>
+            <w:pPr>
+              <w:jc w:val="both"/>
+              <w:rPr>
+                <w:b/>
+              </w:rPr>
+            </w:pPr>
+            <w:r>
+              <w:rPr>
+                <w:b/>
+              </w:rPr>
+              <w:t>Exceptions</w:t>
+            </w:r>
+          </w:p>
+        </w:tc>
+        <w:tc>
+          <w:tcPr>
+            <w:tcW w:w="717" w:type="dxa"/>
+          </w:tcPr>
+          <w:p>
+            <w:pPr>
+              <w:jc w:val="both"/>
+              <w:rPr>
+                <w:b/>
+              </w:rPr>
+            </w:pPr>
+            <w:r>
+              <w:rPr>
+                <w:b/>
+              </w:rPr>
+              <w:t>Step</w:t>
+            </w:r>
+          </w:p>
+        </w:tc>
+        <w:tc>
+          <w:tcPr>
+            <w:tcW w:w="5778" w:type="dxa"/>
+          </w:tcPr>
+          <w:p>
+            <w:pPr>
+              <w:jc w:val="both"/>
+              <w:rPr>
+                <w:b/>
+              </w:rPr>
+            </w:pPr>
+            <w:r>
+              <w:rPr>
+                <w:b/>
+              </w:rPr>
+              <w:t>Exceptions</w:t>
+            </w:r>
+          </w:p>
+        </w:tc>
+      </w:tr>
+      <w:tr>
+        <w:tc>
+          <w:tcPr>
+            <w:tcW w:w="3247" w:type="dxa"/>
+            <w:vMerge/>
+          </w:tcPr>
+          <w:p>
+            <w:pPr>
+              <w:jc w:val="both"/>
+            </w:pPr>
+          </w:p>
+        </w:tc>
+        <w:tc>
+          <w:tcPr>
+            <w:tcW w:w="717" w:type="dxa"/>
+          </w:tcPr>
+          <w:p>
+            <w:pPr>
+              <w:jc w:val="center"/>
+            </w:pPr>
+            <w:r>
+              <w:t>1</w:t>
+            </w:r>
+          </w:p>
+        </w:tc>
+        <w:tc>
+          <w:tcPr>
+            <w:tcW w:w="5778" w:type="dxa"/>
+          </w:tcPr>
+          <w:p>
+            <w:pPr>
+              <w:jc w:val="both"/>
+            </w:pPr>
+          </w:p>
+        </w:tc>
+      </w:tr>
+      <w:tr>
+        <w:tc>
+          <w:tcPr>
+            <w:tcW w:w="3247" w:type="dxa"/>
+            <w:vMerge/>
+          </w:tcPr>
+          <w:p>
+            <w:pPr>
+              <w:jc w:val="both"/>
+            </w:pPr>
+          </w:p>
+        </w:tc>
+        <w:tc>
+          <w:tcPr>
+            <w:tcW w:w="717" w:type="dxa"/>
+          </w:tcPr>
+          <w:p>
+            <w:pPr>
+              <w:jc w:val="center"/>
+            </w:pPr>
+            <w:r>
+              <w:t>2</w:t>
+            </w:r>
+          </w:p>
+        </w:tc>
+        <w:tc>
+          <w:tcPr>
+            <w:tcW w:w="5778" w:type="dxa"/>
+          </w:tcPr>
+          <w:p>
+            <w:pPr>
+              <w:jc w:val="both"/>
+            </w:pPr>
+          </w:p>
+        </w:tc>
+      </w:tr>
+    </w:tbl>
+    <w:p>
+      <w:pPr>
+        <w:tabs>
+          <w:tab w:val="left" w:pos="3840"/>
+        </w:tabs>
+        <w:jc w:val="both"/>
+      </w:pPr>
+    </w:p>
+    <w:tbl>
+      <w:tblPr>
+        <w:tblStyle w:val="Tablaconcuadrcula"/>
+        <w:tblW w:w="0" w:type="auto"/>
+        <w:tblLook w:val="04A0" w:firstRow="1" w:lastRow="0" w:firstColumn="1" w:lastColumn="0" w:noHBand="0" w:noVBand="1"/>
+      </w:tblPr>
+      <w:tblGrid>
+        <w:gridCol w:w="3247"/>
+        <w:gridCol w:w="717"/>
+        <w:gridCol w:w="5778"/>
+      </w:tblGrid>
+      <w:tr>
+        <w:tc>
+          <w:tcPr>
+            <w:tcW w:w="3247" w:type="dxa"/>
+          </w:tcPr>
+          <w:p>
+            <w:pPr>
+              <w:jc w:val="both"/>
+              <w:rPr>
+                <w:b/>
+              </w:rPr>
+            </w:pPr>
+            <w:r>
+              <w:rPr>
+                <w:b/>
+              </w:rPr>
+              <w:t>RF – 0</w:t>
+            </w:r>
+            <w:r>
+              <w:rPr>
+                <w:b/>
+              </w:rPr>
+              <w:t>3</w:t>
+            </w:r>
+          </w:p>
+        </w:tc>
+        <w:tc>
+          <w:tcPr>
+            <w:tcW w:w="6495" w:type="dxa"/>
+            <w:gridSpan w:val="2"/>
+          </w:tcPr>
+          <w:p>
+            <w:pPr>
+              <w:jc w:val="both"/>
+            </w:pPr>
+            <w:r>
+              <w:t>Answer Question</w:t>
+            </w:r>
+          </w:p>
+        </w:tc>
+      </w:tr>
+      <w:tr>
+        <w:tc>
+          <w:tcPr>
+            <w:tcW w:w="3247" w:type="dxa"/>
+          </w:tcPr>
+          <w:p>
+            <w:pPr>
+              <w:jc w:val="both"/>
+              <w:rPr>
+                <w:b/>
+              </w:rPr>
+            </w:pPr>
+            <w:r>
+              <w:rPr>
+                <w:b/>
+              </w:rPr>
+              <w:t>Associated Requirements</w:t>
+            </w:r>
+          </w:p>
+          <w:p>
+            <w:pPr>
+              <w:jc w:val="both"/>
+              <w:rPr>
+                <w:b/>
+              </w:rPr>
+            </w:pPr>
+          </w:p>
+        </w:tc>
+        <w:tc>
+          <w:tcPr>
+            <w:tcW w:w="6495" w:type="dxa"/>
+            <w:gridSpan w:val="2"/>
+          </w:tcPr>
+          <w:p>
+            <w:pPr>
+              <w:jc w:val="both"/>
+            </w:pPr>
+            <w:r>
+              <w:t>None</w:t>
+            </w:r>
+          </w:p>
+        </w:tc>
+      </w:tr>
+      <w:tr>
+        <w:tc>
+          <w:tcPr>
+            <w:tcW w:w="3247" w:type="dxa"/>
+          </w:tcPr>
+          <w:p>
+            <w:pPr>
+              <w:jc w:val="both"/>
+              <w:rPr>
+                <w:b/>
+              </w:rPr>
+            </w:pPr>
+            <w:r>
+              <w:rPr>
+                <w:b/>
+              </w:rPr>
+              <w:t>Description</w:t>
+            </w:r>
+          </w:p>
+        </w:tc>
+        <w:tc>
+          <w:tcPr>
+            <w:tcW w:w="6495" w:type="dxa"/>
+            <w:gridSpan w:val="2"/>
+          </w:tcPr>
+          <w:p>
+            <w:pPr>
+              <w:jc w:val="both"/>
+            </w:pPr>
+            <w:r>
+              <w:t>Validate question answered</w:t>
+            </w:r>
+          </w:p>
+        </w:tc>
+      </w:tr>
+      <w:tr>
+        <w:tc>
+          <w:tcPr>
+            <w:tcW w:w="3247" w:type="dxa"/>
+          </w:tcPr>
+          <w:p>
+            <w:pPr>
+              <w:jc w:val="both"/>
+              <w:rPr>
+                <w:b/>
+              </w:rPr>
+            </w:pPr>
+            <w:r>
+              <w:rPr>
+                <w:b/>
+              </w:rPr>
+              <w:t>Actors involved</w:t>
+            </w:r>
+          </w:p>
+        </w:tc>
+        <w:tc>
+          <w:tcPr>
+            <w:tcW w:w="6495" w:type="dxa"/>
+            <w:gridSpan w:val="2"/>
+          </w:tcPr>
+          <w:p>
+            <w:pPr>
+              <w:jc w:val="both"/>
+            </w:pPr>
+            <w:r>
+              <w:t>None</w:t>
+            </w:r>
+          </w:p>
+        </w:tc>
+      </w:tr>
+      <w:tr>
+        <w:tc>
+          <w:tcPr>
+            <w:tcW w:w="3247" w:type="dxa"/>
+          </w:tcPr>
+          <w:p>
+            <w:pPr>
+              <w:jc w:val="both"/>
+              <w:rPr>
+                <w:b/>
+              </w:rPr>
+            </w:pPr>
+            <w:r>
+              <w:rPr>
+                <w:b/>
+              </w:rPr>
+              <w:t>Precondition</w:t>
+            </w:r>
+          </w:p>
+        </w:tc>
+        <w:tc>
+          <w:tcPr>
+            <w:tcW w:w="6495" w:type="dxa"/>
+            <w:gridSpan w:val="2"/>
+          </w:tcPr>
+          <w:p>
+            <w:pPr>
+              <w:jc w:val="both"/>
+            </w:pPr>
+            <w:r>
+              <w:t>Answer question</w:t>
+            </w:r>
+          </w:p>
+        </w:tc>
+      </w:tr>
+      <w:tr>
+        <w:tc>
+          <w:tcPr>
+            <w:tcW w:w="3247" w:type="dxa"/>
+            <w:vMerge w:val="restart"/>
+          </w:tcPr>
+          <w:p>
+            <w:pPr>
+              <w:jc w:val="both"/>
+              <w:rPr>
+                <w:b/>
+              </w:rPr>
+            </w:pPr>
+            <w:r>
+              <w:rPr>
+                <w:b/>
+              </w:rPr>
+              <w:t>Normal sequence</w:t>
+            </w:r>
+          </w:p>
+        </w:tc>
+        <w:tc>
+          <w:tcPr>
+            <w:tcW w:w="717" w:type="dxa"/>
+          </w:tcPr>
+          <w:p>
+            <w:pPr>
+              <w:jc w:val="both"/>
+              <w:rPr>
+                <w:b/>
+              </w:rPr>
+            </w:pPr>
+            <w:r>
+              <w:rPr>
+                <w:b/>
+              </w:rPr>
+              <w:t>Step</w:t>
+            </w:r>
+          </w:p>
+        </w:tc>
+        <w:tc>
+          <w:tcPr>
+            <w:tcW w:w="5778" w:type="dxa"/>
+          </w:tcPr>
+          <w:p>
+            <w:pPr>
+              <w:jc w:val="both"/>
+              <w:rPr>
+                <w:b/>
+              </w:rPr>
+            </w:pPr>
+            <w:r>
+              <w:rPr>
+                <w:b/>
+              </w:rPr>
+              <w:t>Action</w:t>
+            </w:r>
+          </w:p>
+        </w:tc>
+      </w:tr>
+      <w:tr>
+        <w:tc>
+          <w:tcPr>
+            <w:tcW w:w="3247" w:type="dxa"/>
+            <w:vMerge/>
+          </w:tcPr>
+          <w:p>
+            <w:pPr>
+              <w:jc w:val="both"/>
+            </w:pPr>
+          </w:p>
+        </w:tc>
+        <w:tc>
+          <w:tcPr>
+            <w:tcW w:w="717" w:type="dxa"/>
+          </w:tcPr>
+          <w:p>
+            <w:pPr>
+              <w:jc w:val="center"/>
+            </w:pPr>
+            <w:r>
+              <w:t>1</w:t>
+            </w:r>
+          </w:p>
+        </w:tc>
+        <w:tc>
+          <w:tcPr>
+            <w:tcW w:w="5778" w:type="dxa"/>
+          </w:tcPr>
+          <w:p>
+            <w:pPr>
+              <w:jc w:val="both"/>
+            </w:pPr>
+            <w:r>
+              <w:t>Validate question</w:t>
+            </w:r>
+          </w:p>
+        </w:tc>
+      </w:tr>
+      <w:tr>
+        <w:tc>
+          <w:tcPr>
+            <w:tcW w:w="3247" w:type="dxa"/>
+            <w:vMerge/>
+          </w:tcPr>
+          <w:p>
+            <w:pPr>
+              <w:jc w:val="both"/>
+            </w:pPr>
+          </w:p>
+        </w:tc>
+        <w:tc>
+          <w:tcPr>
+            <w:tcW w:w="717" w:type="dxa"/>
+          </w:tcPr>
+          <w:p>
+            <w:pPr>
+              <w:jc w:val="center"/>
+            </w:pPr>
+            <w:r>
+              <w:t>2</w:t>
+            </w:r>
+          </w:p>
+        </w:tc>
+        <w:tc>
+          <w:tcPr>
+            <w:tcW w:w="5778" w:type="dxa"/>
+          </w:tcPr>
+          <w:p>
+            <w:pPr>
+              <w:jc w:val="both"/>
+            </w:pPr>
+            <w:r>
+              <w:t>Add quantity to your account</w:t>
+            </w:r>
+          </w:p>
+        </w:tc>
+      </w:tr>
+      <w:tr>
+        <w:tc>
+          <w:tcPr>
+            <w:tcW w:w="3247" w:type="dxa"/>
+          </w:tcPr>
+          <w:p>
+            <w:pPr>
+              <w:jc w:val="both"/>
+              <w:rPr>
+                <w:b/>
+              </w:rPr>
+            </w:pPr>
+            <w:r>
+              <w:rPr>
+                <w:b/>
+              </w:rPr>
+              <w:t>Post condition</w:t>
+            </w:r>
+          </w:p>
+        </w:tc>
+        <w:tc>
+          <w:tcPr>
+            <w:tcW w:w="6495" w:type="dxa"/>
+            <w:gridSpan w:val="2"/>
+          </w:tcPr>
+          <w:p>
+            <w:pPr>
+              <w:jc w:val="both"/>
+            </w:pPr>
+            <w:r>
+              <w:t>The question is correct</w:t>
+            </w:r>
+          </w:p>
+        </w:tc>
+      </w:tr>
+      <w:tr>
+        <w:tc>
+          <w:tcPr>
+            <w:tcW w:w="3247" w:type="dxa"/>
+            <w:vMerge w:val="restart"/>
+          </w:tcPr>
+          <w:p>
+            <w:pPr>
+              <w:jc w:val="both"/>
+              <w:rPr>
+                <w:b/>
+              </w:rPr>
+            </w:pPr>
+            <w:r>
+              <w:rPr>
+                <w:b/>
+              </w:rPr>
+              <w:t>Exceptions</w:t>
+            </w:r>
+          </w:p>
+        </w:tc>
+        <w:tc>
+          <w:tcPr>
+            <w:tcW w:w="717" w:type="dxa"/>
+          </w:tcPr>
+          <w:p>
+            <w:pPr>
+              <w:jc w:val="both"/>
+              <w:rPr>
+                <w:b/>
+              </w:rPr>
+            </w:pPr>
+            <w:r>
+              <w:rPr>
+                <w:b/>
+              </w:rPr>
+              <w:t>Step</w:t>
+            </w:r>
+          </w:p>
+        </w:tc>
+        <w:tc>
+          <w:tcPr>
+            <w:tcW w:w="5778" w:type="dxa"/>
+          </w:tcPr>
+          <w:p>
+            <w:pPr>
+              <w:jc w:val="both"/>
+              <w:rPr>
+                <w:b/>
+              </w:rPr>
+            </w:pPr>
+            <w:r>
+              <w:rPr>
+                <w:b/>
+              </w:rPr>
+              <w:t>Action</w:t>
+            </w:r>
+          </w:p>
+        </w:tc>
+      </w:tr>
+      <w:tr>
+        <w:tc>
+          <w:tcPr>
+            <w:tcW w:w="3247" w:type="dxa"/>
+            <w:vMerge/>
+          </w:tcPr>
+          <w:p>
+            <w:pPr>
+              <w:jc w:val="both"/>
+            </w:pPr>
+          </w:p>
+        </w:tc>
+        <w:tc>
+          <w:tcPr>
+            <w:tcW w:w="717" w:type="dxa"/>
+          </w:tcPr>
+          <w:p>
+            <w:pPr>
+              <w:jc w:val="center"/>
+            </w:pPr>
+            <w:r>
+              <w:t>1</w:t>
+            </w:r>
+          </w:p>
+        </w:tc>
+        <w:tc>
+          <w:tcPr>
+            <w:tcW w:w="5778" w:type="dxa"/>
+          </w:tcPr>
+          <w:p>
+            <w:pPr>
+              <w:jc w:val="both"/>
+            </w:pPr>
+            <w:r>
+              <w:t>The answer is incorrect</w:t>
+            </w:r>
+          </w:p>
+        </w:tc>
+      </w:tr>
+      <w:tr>
+        <w:tc>
+          <w:tcPr>
+            <w:tcW w:w="3247" w:type="dxa"/>
+            <w:vMerge/>
+          </w:tcPr>
+          <w:p>
+            <w:pPr>
+              <w:jc w:val="both"/>
+            </w:pPr>
+          </w:p>
+        </w:tc>
+        <w:tc>
+          <w:tcPr>
+            <w:tcW w:w="717" w:type="dxa"/>
+          </w:tcPr>
+          <w:p>
+            <w:pPr>
+              <w:jc w:val="center"/>
+            </w:pPr>
+            <w:r>
+              <w:t>2</w:t>
+            </w:r>
+          </w:p>
+        </w:tc>
+        <w:tc>
+          <w:tcPr>
+            <w:tcW w:w="5778" w:type="dxa"/>
+          </w:tcPr>
+          <w:p>
+            <w:pPr>
+              <w:jc w:val="both"/>
+            </w:pPr>
+            <w:r>
+              <w:t>The answer is blank</w:t>
+            </w:r>
+          </w:p>
+        </w:tc>
+      </w:tr>
+    </w:tbl>
+    <w:p>
+      <w:pPr>
+        <w:tabs>
+          <w:tab w:val="left" w:pos="3840"/>
+        </w:tabs>
+        <w:jc w:val="both"/>
+      </w:pPr>
     </w:p>
     <w:sectPr>
       <w:headerReference w:type="default" r:id="rId8"/>
@@ -704,7 +2265,13 @@
       <w:rPr>
         <w:color w:val="A5300F" w:themeColor="accent1"/>
       </w:rPr>
-      <w:t xml:space="preserve">pág. </w:t>
+      <w:t>PAGE</w:t>
+    </w:r>
+    <w:r>
+      <w:rPr>
+        <w:color w:val="A5300F" w:themeColor="accent1"/>
+      </w:rPr>
+      <w:t xml:space="preserve"> </w:t>
     </w:r>
     <w:r>
       <w:rPr>
@@ -794,6 +2361,7 @@
         <w:dataBinding w:prefixMappings="xmlns:ns0='http://purl.org/dc/elements/1.1/' xmlns:ns1='http://schemas.openxmlformats.org/package/2006/metadata/core-properties' " w:xpath="/ns1:coreProperties[1]/ns0:title[1]" w:storeItemID="{6C3C8BC8-F283-45AE-878A-BAB7291924A1}"/>
         <w:text/>
       </w:sdtPr>
+      <w:sdtEndPr/>
       <w:sdtContent>
         <w:r>
           <w:rPr>
@@ -823,6 +2391,7 @@
         <w:dataBinding w:prefixMappings="xmlns:ns0='http://purl.org/dc/elements/1.1/' xmlns:ns1='http://schemas.openxmlformats.org/package/2006/metadata/core-properties' " w:xpath="/ns1:coreProperties[1]/ns0:creator[1]" w:storeItemID="{6C3C8BC8-F283-45AE-878A-BAB7291924A1}"/>
         <w:text/>
       </w:sdtPr>
+      <w:sdtEndPr/>
       <w:sdtContent>
         <w:r>
           <w:rPr>
@@ -1237,6 +2806,9 @@
     <w:name w:val="Normal"/>
     <w:qFormat/>
     <w:rsid w:val="00825617"/>
+    <w:rPr>
+      <w:lang w:val="en-US"/>
+    </w:rPr>
   </w:style>
   <w:style w:type="paragraph" w:styleId="Ttulo1">
     <w:name w:val="heading 1"/>
@@ -1271,7 +2843,6 @@
     <w:next w:val="Normal"/>
     <w:link w:val="Ttulo2Car"/>
     <w:uiPriority w:val="9"/>
-    <w:semiHidden/>
     <w:unhideWhenUsed/>
     <w:qFormat/>
     <w:rsid w:val="00825617"/>
@@ -1494,7 +3065,6 @@
     <w:basedOn w:val="Fuentedeprrafopredeter"/>
     <w:link w:val="Ttulo2"/>
     <w:uiPriority w:val="9"/>
-    <w:semiHidden/>
     <w:rsid w:val="00825617"/>
     <w:rPr>
       <w:caps/>
@@ -1896,6 +3466,71 @@
     <w:link w:val="Piedepgina"/>
     <w:uiPriority w:val="99"/>
     <w:rsid w:val="007D1DE5"/>
+  </w:style>
+  <w:style w:type="table" w:styleId="Tablaconcuadrcula">
+    <w:name w:val="Table Grid"/>
+    <w:basedOn w:val="Tablanormal"/>
+    <w:uiPriority w:val="39"/>
+    <w:rsid w:val="00961420"/>
+    <w:pPr>
+      <w:spacing w:before="0" w:after="0" w:line="240" w:lineRule="auto"/>
+    </w:pPr>
+    <w:tblPr>
+      <w:tblBorders>
+        <w:top w:val="single" w:sz="4" w:space="0" w:color="auto"/>
+        <w:left w:val="single" w:sz="4" w:space="0" w:color="auto"/>
+        <w:bottom w:val="single" w:sz="4" w:space="0" w:color="auto"/>
+        <w:right w:val="single" w:sz="4" w:space="0" w:color="auto"/>
+        <w:insideH w:val="single" w:sz="4" w:space="0" w:color="auto"/>
+        <w:insideV w:val="single" w:sz="4" w:space="0" w:color="auto"/>
+      </w:tblBorders>
+    </w:tblPr>
+  </w:style>
+  <w:style w:type="paragraph" w:styleId="HTMLconformatoprevio">
+    <w:name w:val="HTML Preformatted"/>
+    <w:basedOn w:val="Normal"/>
+    <w:link w:val="HTMLconformatoprevioCar"/>
+    <w:uiPriority w:val="99"/>
+    <w:semiHidden/>
+    <w:unhideWhenUsed/>
+    <w:rsid w:val="00961420"/>
+    <w:pPr>
+      <w:tabs>
+        <w:tab w:val="left" w:pos="916"/>
+        <w:tab w:val="left" w:pos="1832"/>
+        <w:tab w:val="left" w:pos="2748"/>
+        <w:tab w:val="left" w:pos="3664"/>
+        <w:tab w:val="left" w:pos="4580"/>
+        <w:tab w:val="left" w:pos="5496"/>
+        <w:tab w:val="left" w:pos="6412"/>
+        <w:tab w:val="left" w:pos="7328"/>
+        <w:tab w:val="left" w:pos="8244"/>
+        <w:tab w:val="left" w:pos="9160"/>
+        <w:tab w:val="left" w:pos="10076"/>
+        <w:tab w:val="left" w:pos="10992"/>
+        <w:tab w:val="left" w:pos="11908"/>
+        <w:tab w:val="left" w:pos="12824"/>
+        <w:tab w:val="left" w:pos="13740"/>
+        <w:tab w:val="left" w:pos="14656"/>
+      </w:tabs>
+      <w:spacing w:before="0" w:after="0" w:line="240" w:lineRule="auto"/>
+    </w:pPr>
+    <w:rPr>
+      <w:rFonts w:ascii="Courier New" w:eastAsia="Times New Roman" w:hAnsi="Courier New" w:cs="Courier New"/>
+      <w:lang w:eastAsia="es-ES"/>
+    </w:rPr>
+  </w:style>
+  <w:style w:type="character" w:customStyle="1" w:styleId="HTMLconformatoprevioCar">
+    <w:name w:val="HTML con formato previo Car"/>
+    <w:basedOn w:val="Fuentedeprrafopredeter"/>
+    <w:link w:val="HTMLconformatoprevio"/>
+    <w:uiPriority w:val="99"/>
+    <w:semiHidden/>
+    <w:rsid w:val="00961420"/>
+    <w:rPr>
+      <w:rFonts w:ascii="Courier New" w:eastAsia="Times New Roman" w:hAnsi="Courier New" w:cs="Courier New"/>
+      <w:lang w:eastAsia="es-ES"/>
+    </w:rPr>
   </w:style>
 </w:styles>
 </file>
@@ -1976,21 +3611,28 @@
     <w:charset w:val="00"/>
     <w:family w:val="roman"/>
     <w:pitch w:val="variable"/>
-    <w:sig w:usb0="E0002AFF" w:usb1="C0007843" w:usb2="00000009" w:usb3="00000000" w:csb0="000001FF" w:csb1="00000000"/>
+    <w:sig w:usb0="E0002EFF" w:usb1="C000785B" w:usb2="00000009" w:usb3="00000000" w:csb0="000001FF" w:csb1="00000000"/>
+  </w:font>
+  <w:font w:name="Courier New">
+    <w:panose1 w:val="02070309020205020404"/>
+    <w:charset w:val="00"/>
+    <w:family w:val="modern"/>
+    <w:pitch w:val="fixed"/>
+    <w:sig w:usb0="E0002EFF" w:usb1="C0007843" w:usb2="00000009" w:usb3="00000000" w:csb0="000001FF" w:csb1="00000000"/>
   </w:font>
   <w:font w:name="Calibri">
     <w:panose1 w:val="020F0502020204030204"/>
     <w:charset w:val="00"/>
     <w:family w:val="swiss"/>
     <w:pitch w:val="variable"/>
-    <w:sig w:usb0="E1002AFF" w:usb1="4000ACFF" w:usb2="00000009" w:usb3="00000000" w:csb0="000001FF" w:csb1="00000000"/>
+    <w:sig w:usb0="E0002EFF" w:usb1="C000247B" w:usb2="00000009" w:usb3="00000000" w:csb0="000001FF" w:csb1="00000000"/>
   </w:font>
   <w:font w:name="Calibri Light">
     <w:panose1 w:val="020F0302020204030204"/>
     <w:charset w:val="00"/>
     <w:family w:val="swiss"/>
     <w:pitch w:val="variable"/>
-    <w:sig w:usb0="A0002AEF" w:usb1="4000207B" w:usb2="00000000" w:usb3="00000000" w:csb0="000001FF" w:csb1="00000000"/>
+    <w:sig w:usb0="E0002AFF" w:usb1="C000247B" w:usb2="00000009" w:usb3="00000000" w:csb0="000001FF" w:csb1="00000000"/>
   </w:font>
 </w:fonts>
 </file>
@@ -2013,7 +3655,9 @@
   <w:rsids>
     <w:rsidRoot w:val="006379C2"/>
     <w:rsid w:val="00075282"/>
+    <w:rsid w:val="0021485C"/>
     <w:rsid w:val="006379C2"/>
+    <w:rsid w:val="00707C32"/>
   </w:rsids>
   <m:mathPr>
     <m:mathFont m:val="Cambria Math"/>
@@ -2764,7 +4408,7 @@
 </file>
 
 <file path=customXml/itemProps2.xml><?xml version="1.0" encoding="utf-8"?>
-<ds:datastoreItem xmlns:ds="http://schemas.openxmlformats.org/officeDocument/2006/customXml" ds:itemID="{26A33771-1915-4E90-B76A-377C48EE1723}">
+<ds:datastoreItem xmlns:ds="http://schemas.openxmlformats.org/officeDocument/2006/customXml" ds:itemID="{5171BB1A-E2F8-45DA-BBAE-60DC412CD239}">
   <ds:schemaRefs>
     <ds:schemaRef ds:uri="http://schemas.openxmlformats.org/officeDocument/2006/bibliography"/>
   </ds:schemaRefs>

</xml_diff>